<commit_message>
Fixed some typos in Documentation
</commit_message>
<xml_diff>
--- a/Docs/Documentação TechTrain.docx
+++ b/Docs/Documentação TechTrain.docx
@@ -1945,7 +1945,7 @@
           </mc:Choice>
           <mc:Fallback>
             <w:pict>
-              <v:rect w14:anchorId="587356AC" id="Retângulo 1" o:spid="_x0000_s1026" style="position:absolute;margin-left:434.7pt;margin-top:1.4pt;width:29.25pt;height:42.5pt;z-index:251658240;visibility:visible;mso-wrap-style:none;mso-wrap-distance-left:9pt;mso-wrap-distance-top:0;mso-wrap-distance-right:9pt;mso-wrap-distance-bottom:0;mso-position-horizontal:absolute;mso-position-horizontal-relative:text;mso-position-vertical:absolute;mso-position-vertical-relative:text;v-text-anchor:middle" o:gfxdata="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" strokecolor="white" strokeweight=".26mm">
+              <v:rect w14:anchorId="1F5034FD" id="Retângulo 1" o:spid="_x0000_s1026" style="position:absolute;margin-left:434.7pt;margin-top:1.4pt;width:29.25pt;height:42.5pt;z-index:251658240;visibility:visible;mso-wrap-style:none;mso-wrap-distance-left:9pt;mso-wrap-distance-top:0;mso-wrap-distance-right:9pt;mso-wrap-distance-bottom:0;mso-position-horizontal:absolute;mso-position-horizontal-relative:text;mso-position-vertical:absolute;mso-position-vertical-relative:text;v-text-anchor:middle" o:gfxdata="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" strokecolor="white" strokeweight=".26mm">
                 <v:stroke endcap="square"/>
               </v:rect>
             </w:pict>
@@ -7001,15 +7001,20 @@
         </w:numPr>
         <w:ind w:left="0" w:firstLine="0"/>
         <w:rPr>
+          <w:b/>
           <w:sz w:val="32"/>
           <w:szCs w:val="36"/>
         </w:rPr>
       </w:pPr>
       <w:r>
+        <w:rPr>
+          <w:b/>
+        </w:rPr>
         <w:t>LINGUAGEM DE PROGRAMAÇÃ</w:t>
       </w:r>
       <w:r>
         <w:rPr>
+          <w:b/>
           <w:szCs w:val="36"/>
         </w:rPr>
         <w:t>O</w:t>
@@ -7132,18 +7137,21 @@
         </w:numPr>
         <w:ind w:left="0" w:firstLine="0"/>
         <w:rPr>
+          <w:b/>
           <w:i/>
           <w:szCs w:val="28"/>
         </w:rPr>
       </w:pPr>
       <w:r>
         <w:rPr>
+          <w:b/>
           <w:szCs w:val="28"/>
         </w:rPr>
         <w:t xml:space="preserve">Linguagem de programação </w:t>
       </w:r>
       <w:r>
         <w:rPr>
+          <w:b/>
           <w:i/>
           <w:szCs w:val="28"/>
         </w:rPr>
@@ -7236,33 +7244,27 @@
           <w:ilvl w:val="2"/>
           <w:numId w:val="3"/>
         </w:numPr>
-        <w:rPr>
+        <w:ind w:left="709" w:hanging="709"/>
+        <w:rPr>
+          <w:b/>
           <w:i/>
           <w:szCs w:val="24"/>
         </w:rPr>
       </w:pPr>
       <w:r>
         <w:rPr>
+          <w:b/>
           <w:szCs w:val="24"/>
         </w:rPr>
         <w:t xml:space="preserve">Linguagem de Programação </w:t>
       </w:r>
-      <w:commentRangeStart w:id="0"/>
-      <w:r>
-        <w:rPr>
+      <w:r>
+        <w:rPr>
+          <w:b/>
           <w:i/>
           <w:szCs w:val="24"/>
         </w:rPr>
         <w:t>mobile</w:t>
-      </w:r>
-      <w:commentRangeEnd w:id="0"/>
-      <w:r>
-        <w:rPr>
-          <w:rStyle w:val="Refdecomentrio"/>
-          <w:rFonts w:cs="Times New Roman"/>
-          <w:color w:val="auto"/>
-        </w:rPr>
-        <w:commentReference w:id="0"/>
       </w:r>
     </w:p>
     <w:p>
@@ -7417,11 +7419,13 @@
         </w:numPr>
         <w:ind w:left="0" w:firstLine="0"/>
         <w:rPr>
+          <w:b/>
           <w:szCs w:val="24"/>
         </w:rPr>
       </w:pPr>
       <w:r>
         <w:rPr>
+          <w:b/>
           <w:szCs w:val="24"/>
         </w:rPr>
         <w:t>Linguagem de programação Web</w:t>
@@ -7662,23 +7666,18 @@
           <w:numId w:val="3"/>
         </w:numPr>
         <w:ind w:left="0" w:firstLine="0"/>
-      </w:pPr>
-      <w:commentRangeStart w:id="1"/>
-      <w:r>
-        <w:rPr>
-          <w:szCs w:val="28"/>
+        <w:rPr>
+          <w:b/>
+          <w:szCs w:val="24"/>
+        </w:rPr>
+      </w:pPr>
+      <w:r>
+        <w:rPr>
+          <w:b/>
+          <w:szCs w:val="24"/>
         </w:rPr>
         <w:t>PHP</w:t>
       </w:r>
-      <w:commentRangeEnd w:id="1"/>
-      <w:r>
-        <w:rPr>
-          <w:rStyle w:val="Refdecomentrio"/>
-          <w:rFonts w:cs="Times New Roman"/>
-          <w:color w:val="auto"/>
-        </w:rPr>
-        <w:commentReference w:id="1"/>
-      </w:r>
     </w:p>
     <w:p>
       <w:pPr>
@@ -7688,24 +7687,7 @@
         </w:tabs>
       </w:pPr>
       <w:r>
-        <w:t xml:space="preserve">De acordo com a imagem a seguir (Figura </w:t>
-      </w:r>
-      <w:commentRangeStart w:id="2"/>
-      <w:r>
-        <w:t>3 – PHP</w:t>
-      </w:r>
-      <w:commentRangeEnd w:id="2"/>
-      <w:r>
-        <w:rPr>
-          <w:rStyle w:val="Refdecomentrio"/>
-          <w:rFonts w:cs="Times New Roman"/>
-          <w:bCs w:val="0"/>
-          <w:iCs w:val="0"/>
-        </w:rPr>
-        <w:commentReference w:id="2"/>
-      </w:r>
-      <w:r>
-        <w:t>),</w:t>
+        <w:t>De acordo com a imagem a seguir (Figura 3 – PHP),</w:t>
       </w:r>
       <w:r>
         <w:t xml:space="preserve"> o </w:t>
@@ -7789,7 +7771,7 @@
                     <pic:cNvPicPr/>
                   </pic:nvPicPr>
                   <pic:blipFill>
-                    <a:blip r:embed="rId15">
+                    <a:blip r:embed="rId12">
                       <a:extLst>
                         <a:ext uri="{28A0092B-C50C-407E-A947-70E740481C1C}">
                           <a14:useLocalDpi xmlns:a14="http://schemas.microsoft.com/office/drawing/2010/main" val="0"/>
@@ -7833,6 +7815,9 @@
         <w:br/>
         <w:t>Fonte (ARQUIVO PESSOAL – 2015</w:t>
       </w:r>
+      <w:r>
+        <w:t>)</w:t>
+      </w:r>
     </w:p>
     <w:p>
       <w:pPr>
@@ -8044,21 +8029,16 @@
         </w:numPr>
         <w:ind w:left="0" w:firstLine="0"/>
         <w:rPr>
+          <w:b/>
           <w:szCs w:val="28"/>
         </w:rPr>
       </w:pPr>
       <w:r>
         <w:rPr>
-          <w:i/>
+          <w:b/>
           <w:szCs w:val="28"/>
         </w:rPr>
-        <w:t xml:space="preserve">FRAMEWORK </w:t>
-      </w:r>
-      <w:r>
-        <w:rPr>
-          <w:szCs w:val="28"/>
-        </w:rPr>
-        <w:t>NOTEPAD++</w:t>
+        <w:t>FRAMEWORK NOTEPAD++</w:t>
       </w:r>
     </w:p>
     <w:p>
@@ -8101,7 +8081,7 @@
         </w:rPr>
         <w:t> </w:t>
       </w:r>
-      <w:hyperlink r:id="rId16" w:history="1">
+      <w:hyperlink r:id="rId13" w:history="1">
         <w:r>
           <w:rPr>
             <w:rStyle w:val="Hyperlink"/>
@@ -8126,7 +8106,7 @@
         </w:rPr>
         <w:t> </w:t>
       </w:r>
-      <w:hyperlink r:id="rId17" w:history="1">
+      <w:hyperlink r:id="rId14" w:history="1">
         <w:r>
           <w:rPr>
             <w:rStyle w:val="Hyperlink"/>
@@ -8151,7 +8131,7 @@
         </w:rPr>
         <w:t> </w:t>
       </w:r>
-      <w:hyperlink r:id="rId18" w:history="1">
+      <w:hyperlink r:id="rId15" w:history="1">
         <w:r>
           <w:rPr>
             <w:rStyle w:val="Hyperlink"/>
@@ -8179,7 +8159,7 @@
         </w:rPr>
         <w:t> </w:t>
       </w:r>
-      <w:hyperlink r:id="rId19" w:history="1">
+      <w:hyperlink r:id="rId16" w:history="1">
         <w:r>
           <w:rPr>
             <w:rStyle w:val="Hyperlink"/>
@@ -8266,7 +8246,7 @@
                     </pic:cNvPicPr>
                   </pic:nvPicPr>
                   <pic:blipFill>
-                    <a:blip r:embed="rId20"/>
+                    <a:blip r:embed="rId17"/>
                     <a:stretch>
                       <a:fillRect/>
                     </a:stretch>
@@ -8374,7 +8354,7 @@
         </w:rPr>
         <w:t> </w:t>
       </w:r>
-      <w:hyperlink r:id="rId21" w:history="1">
+      <w:hyperlink r:id="rId18" w:history="1">
         <w:r>
           <w:rPr>
             <w:rStyle w:val="Hyperlink"/>
@@ -8402,7 +8382,7 @@
         </w:rPr>
         <w:t> </w:t>
       </w:r>
-      <w:hyperlink r:id="rId22" w:history="1">
+      <w:hyperlink r:id="rId19" w:history="1">
         <w:r>
           <w:rPr>
             <w:rStyle w:val="Hyperlink"/>
@@ -8439,7 +8419,7 @@
         </w:rPr>
         <w:t> </w:t>
       </w:r>
-      <w:hyperlink r:id="rId23" w:history="1">
+      <w:hyperlink r:id="rId20" w:history="1">
         <w:r>
           <w:rPr>
             <w:rStyle w:val="Hyperlink"/>
@@ -8464,7 +8444,7 @@
         </w:rPr>
         <w:t> </w:t>
       </w:r>
-      <w:hyperlink r:id="rId24" w:history="1">
+      <w:hyperlink r:id="rId21" w:history="1">
         <w:r>
           <w:rPr>
             <w:rStyle w:val="Hyperlink"/>
@@ -8483,7 +8463,7 @@
         </w:rPr>
         <w:t> </w:t>
       </w:r>
-      <w:hyperlink r:id="rId25" w:history="1">
+      <w:hyperlink r:id="rId22" w:history="1">
         <w:r>
           <w:rPr>
             <w:rStyle w:val="Hyperlink"/>
@@ -8502,7 +8482,7 @@
         </w:rPr>
         <w:t> </w:t>
       </w:r>
-      <w:hyperlink r:id="rId26" w:history="1">
+      <w:hyperlink r:id="rId23" w:history="1">
         <w:r>
           <w:rPr>
             <w:rStyle w:val="Hyperlink"/>
@@ -8527,7 +8507,7 @@
         </w:rPr>
         <w:t xml:space="preserve">  </w:t>
       </w:r>
-      <w:hyperlink r:id="rId27" w:history="1">
+      <w:hyperlink r:id="rId24" w:history="1">
         <w:r>
           <w:rPr>
             <w:rStyle w:val="Hyperlink"/>
@@ -8562,7 +8542,7 @@
         </w:rPr>
         <w:t> </w:t>
       </w:r>
-      <w:hyperlink r:id="rId28" w:history="1">
+      <w:hyperlink r:id="rId25" w:history="1">
         <w:r>
           <w:rPr>
             <w:rStyle w:val="Hyperlink"/>
@@ -8587,7 +8567,7 @@
         </w:rPr>
         <w:t> </w:t>
       </w:r>
-      <w:hyperlink r:id="rId29" w:history="1">
+      <w:hyperlink r:id="rId26" w:history="1">
         <w:r>
           <w:rPr>
             <w:rStyle w:val="Hyperlink"/>
@@ -8622,7 +8602,7 @@
         </w:rPr>
         <w:t> </w:t>
       </w:r>
-      <w:hyperlink r:id="rId30" w:history="1">
+      <w:hyperlink r:id="rId27" w:history="1">
         <w:r>
           <w:rPr>
             <w:rStyle w:val="Hyperlink"/>
@@ -8881,7 +8861,7 @@
                     <pic:cNvPicPr/>
                   </pic:nvPicPr>
                   <pic:blipFill>
-                    <a:blip r:embed="rId31">
+                    <a:blip r:embed="rId28">
                       <a:extLst>
                         <a:ext uri="{28A0092B-C50C-407E-A947-70E740481C1C}">
                           <a14:useLocalDpi xmlns:a14="http://schemas.microsoft.com/office/drawing/2010/main" val="0"/>
@@ -9118,7 +9098,7 @@
       <w:r>
         <w:t xml:space="preserve"> registro é muito útil para que o </w:t>
       </w:r>
-      <w:hyperlink r:id="rId32" w:history="1">
+      <w:hyperlink r:id="rId29" w:history="1">
         <w:r>
           <w:t>desenvolvedor</w:t>
         </w:r>
@@ -9204,7 +9184,7 @@
                     <pic:cNvPicPr/>
                   </pic:nvPicPr>
                   <pic:blipFill>
-                    <a:blip r:embed="rId33">
+                    <a:blip r:embed="rId30">
                       <a:extLst>
                         <a:ext uri="{28A0092B-C50C-407E-A947-70E740481C1C}">
                           <a14:useLocalDpi xmlns:a14="http://schemas.microsoft.com/office/drawing/2010/main" val="0"/>
@@ -9551,7 +9531,7 @@
                     <pic:cNvPicPr/>
                   </pic:nvPicPr>
                   <pic:blipFill>
-                    <a:blip r:embed="rId34">
+                    <a:blip r:embed="rId31">
                       <a:extLst>
                         <a:ext uri="{28A0092B-C50C-407E-A947-70E740481C1C}">
                           <a14:useLocalDpi xmlns:a14="http://schemas.microsoft.com/office/drawing/2010/main" val="0"/>
@@ -9762,11 +9742,13 @@
         </w:numPr>
         <w:ind w:left="0" w:firstLine="0"/>
         <w:rPr>
+          <w:b/>
           <w:szCs w:val="28"/>
         </w:rPr>
       </w:pPr>
       <w:r>
         <w:rPr>
+          <w:b/>
           <w:szCs w:val="28"/>
         </w:rPr>
         <w:t>BANCO DE DADOS</w:t>
@@ -9860,7 +9842,7 @@
                     <pic:cNvPicPr/>
                   </pic:nvPicPr>
                   <pic:blipFill>
-                    <a:blip r:embed="rId35">
+                    <a:blip r:embed="rId32">
                       <a:extLst>
                         <a:ext uri="{28A0092B-C50C-407E-A947-70E740481C1C}">
                           <a14:useLocalDpi xmlns:a14="http://schemas.microsoft.com/office/drawing/2010/main" val="0"/>
@@ -10054,11 +10036,13 @@
         </w:numPr>
         <w:ind w:left="0" w:firstLine="0"/>
         <w:rPr>
+          <w:b/>
           <w:szCs w:val="28"/>
         </w:rPr>
       </w:pPr>
       <w:r>
         <w:rPr>
+          <w:b/>
           <w:szCs w:val="28"/>
         </w:rPr>
         <w:t>UML</w:t>
@@ -10202,7 +10186,7 @@
                     </pic:cNvPicPr>
                   </pic:nvPicPr>
                   <pic:blipFill>
-                    <a:blip r:embed="rId36"/>
+                    <a:blip r:embed="rId33"/>
                     <a:stretch>
                       <a:fillRect/>
                     </a:stretch>
@@ -10585,7 +10569,21 @@
         <w:t>software</w:t>
       </w:r>
       <w:r>
-        <w:t xml:space="preserve"> usa-se, para descrever os objetos ou entidades envolvidas em um domínio de negócio (universo), com suas propriedades e a maneira cuja elas se relacionam entre si, o Modelo de Entidades e Relacionamentos (MER). O MER nada mais é um paradigma conceitual que representa a estrutura que a base de dados do sistema possuirá.</w:t>
+        <w:t xml:space="preserve"> usa-se, para descrever os objetos ou entidades envolvidas em um domínio de negócio (universo)</w:t>
+      </w:r>
+      <w:r>
+        <w:t>, como pode se ver na figura 10</w:t>
+      </w:r>
+      <w:r>
+        <w:t>, com suas propriedades e a maneira cuja elas se relacionam entre si, o Modelo de Entidades</w:t>
+      </w:r>
+      <w:r>
+        <w:t xml:space="preserve"> e Relacionamentos (MER) </w:t>
+      </w:r>
+      <w:bookmarkStart w:id="0" w:name="_GoBack"/>
+      <w:bookmarkEnd w:id="0"/>
+      <w:r>
+        <w:t>nada mais é um paradigma conceitual que representa a estrutura que a base de dados do sistema possuirá.</w:t>
       </w:r>
     </w:p>
     <w:p>
@@ -10661,7 +10659,7 @@
                     </pic:cNvPicPr>
                   </pic:nvPicPr>
                   <pic:blipFill>
-                    <a:blip r:embed="rId37" cstate="print">
+                    <a:blip r:embed="rId34" cstate="print">
                       <a:extLst>
                         <a:ext uri="{28A0092B-C50C-407E-A947-70E740481C1C}">
                           <a14:useLocalDpi xmlns:a14="http://schemas.microsoft.com/office/drawing/2010/main" val="0"/>
@@ -11125,7 +11123,7 @@
         </w:rPr>
         <w:t> </w:t>
       </w:r>
-      <w:hyperlink r:id="rId38" w:history="1">
+      <w:hyperlink r:id="rId35" w:history="1">
         <w:r>
           <w:rPr>
             <w:rStyle w:val="Hyperlink"/>
@@ -11144,7 +11142,7 @@
         </w:rPr>
         <w:t> </w:t>
       </w:r>
-      <w:hyperlink r:id="rId39" w:history="1">
+      <w:hyperlink r:id="rId36" w:history="1">
         <w:r>
           <w:rPr>
             <w:rStyle w:val="Hyperlink"/>
@@ -11169,7 +11167,7 @@
         </w:rPr>
         <w:t> </w:t>
       </w:r>
-      <w:hyperlink r:id="rId40" w:history="1">
+      <w:hyperlink r:id="rId37" w:history="1">
         <w:r>
           <w:rPr>
             <w:rStyle w:val="Hyperlink"/>
@@ -11194,7 +11192,7 @@
         </w:rPr>
         <w:t> </w:t>
       </w:r>
-      <w:hyperlink r:id="rId41" w:history="1">
+      <w:hyperlink r:id="rId38" w:history="1">
         <w:r>
           <w:rPr>
             <w:rStyle w:val="Hyperlink"/>
@@ -11349,7 +11347,7 @@
                     </pic:cNvPicPr>
                   </pic:nvPicPr>
                   <pic:blipFill>
-                    <a:blip r:embed="rId42"/>
+                    <a:blip r:embed="rId39"/>
                     <a:stretch>
                       <a:fillRect/>
                     </a:stretch>
@@ -12011,36 +12009,63 @@
     </w:p>
     <w:p>
       <w:pPr>
-        <w:pStyle w:val="Ttulo2"/>
+        <w:pStyle w:val="Ttulo3"/>
+        <w:numPr>
+          <w:ilvl w:val="0"/>
+          <w:numId w:val="0"/>
+        </w:numPr>
         <w:tabs>
           <w:tab w:val="clear" w:pos="0"/>
         </w:tabs>
-      </w:pPr>
-      <w:r>
-        <w:lastRenderedPageBreak/>
+        <w:spacing w:before="0" w:after="0"/>
+        <w:ind w:firstLine="851"/>
+        <w:rPr>
+          <w:b w:val="0"/>
+          <w:sz w:val="24"/>
+        </w:rPr>
+      </w:pPr>
+      <w:r>
+        <w:rPr>
+          <w:b w:val="0"/>
+          <w:sz w:val="24"/>
+        </w:rPr>
         <w:t xml:space="preserve">Para que o projeto pudesse ser </w:t>
       </w:r>
       <w:r>
+        <w:rPr>
+          <w:b w:val="0"/>
+          <w:sz w:val="24"/>
+        </w:rPr>
         <w:t>concluído</w:t>
       </w:r>
       <w:r>
+        <w:rPr>
+          <w:b w:val="0"/>
+          <w:sz w:val="24"/>
+        </w:rPr>
         <w:t xml:space="preserve"> de maneira objetiva, uma pesquisa foi feita para analisar as diversas tecnologias necessárias, além do custo e do perfil do cliente.</w:t>
       </w:r>
     </w:p>
     <w:p>
       <w:pPr>
-        <w:pStyle w:val="Ttulo2"/>
+        <w:pStyle w:val="Ttulo3"/>
+        <w:numPr>
+          <w:ilvl w:val="0"/>
+          <w:numId w:val="0"/>
+        </w:numPr>
         <w:tabs>
           <w:tab w:val="clear" w:pos="0"/>
         </w:tabs>
+        <w:spacing w:before="0" w:after="0"/>
+        <w:ind w:firstLine="851"/>
       </w:pPr>
       <w:r>
         <w:br/>
       </w:r>
       <w:r>
         <w:rPr>
-          <w:b/>
           <w:bCs w:val="0"/>
+          <w:sz w:val="24"/>
           <w:szCs w:val="24"/>
         </w:rPr>
         <w:t>2.1. MACRO E MICRORREGIÃO</w:t>
@@ -12080,25 +12105,7 @@
         <w:t xml:space="preserve">Dentro da Microrregião, fazem parte </w:t>
       </w:r>
       <w:r>
-        <w:t xml:space="preserve">as escolas técnicas do Centro Paula Souza, que poderão indicar aos alunos o site para obter conhecimento maior, e de </w:t>
-      </w:r>
-      <w:commentRangeStart w:id="3"/>
-      <w:r>
-        <w:t>graça</w:t>
-      </w:r>
-      <w:commentRangeEnd w:id="3"/>
-      <w:r>
-        <w:rPr>
-          <w:rStyle w:val="Refdecomentrio"/>
-          <w:rFonts w:cs="Times New Roman"/>
-          <w:bCs w:val="0"/>
-          <w:iCs w:val="0"/>
-          <w:lang w:val="en-US"/>
-        </w:rPr>
-        <w:commentReference w:id="3"/>
-      </w:r>
-      <w:r>
-        <w:t>.</w:t>
+        <w:t>as escolas técnicas do Centro Paula Souza, que poderão indicar aos alunos o site para obter conhecimento maior, e de graça.</w:t>
       </w:r>
       <w:r>
         <w:t xml:space="preserve"> Além destas, escolas de cunho extensivo-profissional, como People, Microcamp e similares, que também podem ministrar aulas de conhecimento técnico, com a ressalva de serem, normalmente, pagas. </w:t>
@@ -12580,7 +12587,7 @@
                     </pic:cNvPicPr>
                   </pic:nvPicPr>
                   <pic:blipFill>
-                    <a:blip r:embed="rId43">
+                    <a:blip r:embed="rId40">
                       <a:extLst>
                         <a:ext uri="{28A0092B-C50C-407E-A947-70E740481C1C}">
                           <a14:useLocalDpi xmlns:a14="http://schemas.microsoft.com/office/drawing/2010/main" val="0"/>
@@ -13027,8 +13034,6 @@
       <w:r>
         <w:t xml:space="preserve"> ser autêntico para com a emissão de certificados válidos. </w:t>
       </w:r>
-      <w:bookmarkStart w:id="4" w:name="_GoBack"/>
-      <w:bookmarkEnd w:id="4"/>
     </w:p>
     <w:p>
       <w:pPr>
@@ -13090,7 +13095,7 @@
         </w:rPr>
         <w:t xml:space="preserve">Note que todos os arquivos estarão no repositório online livres para uso e visualização no link: </w:t>
       </w:r>
-      <w:hyperlink r:id="rId44" w:history="1">
+      <w:hyperlink r:id="rId41" w:history="1">
         <w:r>
           <w:rPr>
             <w:rStyle w:val="Hyperlink"/>
@@ -13207,7 +13212,7 @@
                     </pic:cNvPicPr>
                   </pic:nvPicPr>
                   <pic:blipFill>
-                    <a:blip r:embed="rId45"/>
+                    <a:blip r:embed="rId42"/>
                     <a:stretch>
                       <a:fillRect/>
                     </a:stretch>
@@ -13361,7 +13366,7 @@
         </w:rPr>
         <w:t xml:space="preserve"> criado pelo professor João Rubens Marchete Filho e disponibilizado através do link </w:t>
       </w:r>
-      <w:hyperlink r:id="rId46" w:history="1">
+      <w:hyperlink r:id="rId43" w:history="1">
         <w:r>
           <w:rPr>
             <w:rStyle w:val="Hyperlink"/>
@@ -13879,7 +13884,7 @@
                     </pic:cNvPicPr>
                   </pic:nvPicPr>
                   <pic:blipFill>
-                    <a:blip r:embed="rId47"/>
+                    <a:blip r:embed="rId44"/>
                     <a:stretch>
                       <a:fillRect/>
                     </a:stretch>
@@ -14095,7 +14100,7 @@
                     </pic:cNvPicPr>
                   </pic:nvPicPr>
                   <pic:blipFill>
-                    <a:blip r:embed="rId48"/>
+                    <a:blip r:embed="rId45"/>
                     <a:stretch>
                       <a:fillRect/>
                     </a:stretch>
@@ -14243,7 +14248,7 @@
                     </pic:cNvPicPr>
                   </pic:nvPicPr>
                   <pic:blipFill>
-                    <a:blip r:embed="rId49"/>
+                    <a:blip r:embed="rId46"/>
                     <a:stretch>
                       <a:fillRect/>
                     </a:stretch>
@@ -14394,7 +14399,7 @@
                     <pic:cNvPicPr/>
                   </pic:nvPicPr>
                   <pic:blipFill>
-                    <a:blip r:embed="rId50">
+                    <a:blip r:embed="rId47">
                       <a:extLst>
                         <a:ext uri="{28A0092B-C50C-407E-A947-70E740481C1C}">
                           <a14:useLocalDpi xmlns:a14="http://schemas.microsoft.com/office/drawing/2010/main" val="0"/>
@@ -14558,7 +14563,7 @@
                     <pic:cNvPicPr/>
                   </pic:nvPicPr>
                   <pic:blipFill>
-                    <a:blip r:embed="rId51">
+                    <a:blip r:embed="rId48">
                       <a:extLst>
                         <a:ext uri="{28A0092B-C50C-407E-A947-70E740481C1C}">
                           <a14:useLocalDpi xmlns:a14="http://schemas.microsoft.com/office/drawing/2010/main" val="0"/>
@@ -14747,7 +14752,7 @@
                     <pic:cNvPicPr/>
                   </pic:nvPicPr>
                   <pic:blipFill>
-                    <a:blip r:embed="rId52">
+                    <a:blip r:embed="rId49">
                       <a:extLst>
                         <a:ext uri="{28A0092B-C50C-407E-A947-70E740481C1C}">
                           <a14:useLocalDpi xmlns:a14="http://schemas.microsoft.com/office/drawing/2010/main" val="0"/>
@@ -14890,7 +14895,7 @@
                     <pic:cNvPicPr/>
                   </pic:nvPicPr>
                   <pic:blipFill>
-                    <a:blip r:embed="rId53">
+                    <a:blip r:embed="rId50">
                       <a:extLst>
                         <a:ext uri="{28A0092B-C50C-407E-A947-70E740481C1C}">
                           <a14:useLocalDpi xmlns:a14="http://schemas.microsoft.com/office/drawing/2010/main" val="0"/>
@@ -15077,7 +15082,7 @@
         </w:rPr>
         <w:t xml:space="preserve">Faculdade de Ciências e Tecnologia, Universidade Nova de Lisboa. Disponível na internet via </w:t>
       </w:r>
-      <w:hyperlink r:id="rId54" w:history="1">
+      <w:hyperlink r:id="rId51" w:history="1">
         <w:r>
           <w:rPr>
             <w:rStyle w:val="Hyperlink"/>
@@ -15131,7 +15136,7 @@
         </w:rPr>
         <w:t xml:space="preserve"> </w:t>
       </w:r>
-      <w:hyperlink r:id="rId55" w:history="1">
+      <w:hyperlink r:id="rId52" w:anchor=".WcMJt7J96M9" w:history="1">
         <w:r>
           <w:rPr>
             <w:rStyle w:val="Hyperlink"/>
@@ -15449,7 +15454,7 @@
         </w:rPr>
         <w:t xml:space="preserve"> CSS e qual sua importância {online}. Disponível na internet via </w:t>
       </w:r>
-      <w:hyperlink r:id="rId56" w:history="1">
+      <w:hyperlink r:id="rId53" w:history="1">
         <w:r>
           <w:rPr>
             <w:rStyle w:val="Hyperlink"/>
@@ -15538,7 +15543,7 @@
       <w:r>
         <w:t xml:space="preserve">SIMÕES, Pedro. Visual Studio Code: O novo editor da Microsoft para Linux e Mac {online}. Disponível na internet via </w:t>
       </w:r>
-      <w:hyperlink r:id="rId57" w:history="1">
+      <w:hyperlink r:id="rId54" w:history="1">
         <w:r>
           <w:rPr>
             <w:rStyle w:val="Hyperlink"/>
@@ -15573,7 +15578,7 @@
         <w:lastRenderedPageBreak/>
         <w:t xml:space="preserve">KARAIVANOV, Dimitar. Github to Kanbanize Integration {online}. Disponível na internet via </w:t>
       </w:r>
-      <w:hyperlink r:id="rId58" w:history="1">
+      <w:hyperlink r:id="rId55" w:history="1">
         <w:r>
           <w:rPr>
             <w:rStyle w:val="Hyperlink"/>
@@ -15619,7 +15624,7 @@
         </w:rPr>
         <w:t xml:space="preserve">. O que é Github? {online}. Disponível na internet via </w:t>
       </w:r>
-      <w:hyperlink r:id="rId59" w:history="1">
+      <w:hyperlink r:id="rId56" w:history="1">
         <w:r>
           <w:rPr>
             <w:rStyle w:val="Hyperlink"/>
@@ -15645,7 +15650,7 @@
       </w:pPr>
     </w:p>
     <w:sectPr>
-      <w:headerReference w:type="default" r:id="rId60"/>
+      <w:headerReference w:type="default" r:id="rId57"/>
       <w:footnotePr>
         <w:pos w:val="beneathText"/>
       </w:footnotePr>
@@ -15656,146 +15661,6 @@
     </w:sectPr>
   </w:body>
 </w:document>
-</file>
-
-<file path=word/comments.xml><?xml version="1.0" encoding="utf-8"?>
-<w:comments xmlns:wpc="http://schemas.microsoft.com/office/word/2010/wordprocessingCanvas" xmlns:cx="http://schemas.microsoft.com/office/drawing/2014/chartex" xmlns:cx1="http://schemas.microsoft.com/office/drawing/2015/9/8/chartex" xmlns:cx2="http://schemas.microsoft.com/office/drawing/2015/10/21/chartex" xmlns:cx3="http://schemas.microsoft.com/office/drawing/2016/5/9/chartex" xmlns:cx4="http://schemas.microsoft.com/office/drawing/2016/5/10/chartex" xmlns:cx5="http://schemas.microsoft.com/office/drawing/2016/5/11/chartex" xmlns:cx6="http://schemas.microsoft.com/office/drawing/2016/5/12/chartex" xmlns:cx7="http://schemas.microsoft.com/office/drawing/2016/5/13/chartex" xmlns:cx8="http://schemas.microsoft.com/office/drawing/2016/5/14/chartex" xmlns:mc="http://schemas.openxmlformats.org/markup-compatibility/2006" xmlns:aink="http://schemas.microsoft.com/office/drawing/2016/ink" xmlns:am3d="http://schemas.microsoft.com/office/drawing/2017/model3d" xmlns:o="urn:schemas-microsoft-com:office:office" xmlns:r="http://schemas.openxmlformats.org/officeDocument/2006/relationships" xmlns:m="http://schemas.openxmlformats.org/officeDocument/2006/math" xmlns:v="urn:schemas-microsoft-com:vml" xmlns:wp14="http://schemas.microsoft.com/office/word/2010/wordprocessingDrawing" xmlns:wp="http://schemas.openxmlformats.org/drawingml/2006/wordprocessingDrawing" xmlns:w10="urn:schemas-microsoft-com:office:word" xmlns:w="http://schemas.openxmlformats.org/wordprocessingml/2006/main" xmlns:w14="http://schemas.microsoft.com/office/word/2010/wordml" xmlns:w15="http://schemas.microsoft.com/office/word/2012/wordml" xmlns:w16cid="http://schemas.microsoft.com/office/word/2016/wordml/cid" xmlns:w16se="http://schemas.microsoft.com/office/word/2015/wordml/symex" xmlns:wpg="http://schemas.microsoft.com/office/word/2010/wordprocessingGroup" xmlns:wpi="http://schemas.microsoft.com/office/word/2010/wordprocessingInk" xmlns:wne="http://schemas.microsoft.com/office/word/2006/wordml" xmlns:wps="http://schemas.microsoft.com/office/word/2010/wordprocessingShape" mc:Ignorable="w14 w15 w16se w16cid wp14">
-  <w:comment w:id="0" w:author="Luís Fernando" w:date="2017-11-11T12:35:00Z" w:initials="LF">
-    <w:p>
-      <w:pPr>
-        <w:pStyle w:val="Textodecomentrio"/>
-      </w:pPr>
-      <w:r>
-        <w:rPr>
-          <w:rStyle w:val="Refdecomentrio"/>
-        </w:rPr>
-        <w:annotationRef/>
-      </w:r>
-      <w:r>
-        <w:t>João... As formatações dos números em alguns subtítulos estão em itálicos enquanto que em outros não</w:t>
-      </w:r>
-    </w:p>
-  </w:comment>
-  <w:comment w:id="1" w:author="Pedro Ramires" w:date="2017-11-07T20:38:00Z" w:initials="PR">
-    <w:p>
-      <w:pPr>
-        <w:pStyle w:val="Textodecomentrio"/>
-      </w:pPr>
-      <w:r>
-        <w:rPr>
-          <w:rStyle w:val="Refdecomentrio"/>
-        </w:rPr>
-        <w:annotationRef/>
-      </w:r>
-      <w:r>
-        <w:t>Conferir formatação dos títulos e subtitulos</w:t>
-      </w:r>
-    </w:p>
-  </w:comment>
-  <w:comment w:id="2" w:author="Luís Fernando" w:date="2017-11-11T13:57:00Z" w:initials="LF">
-    <w:p>
-      <w:pPr>
-        <w:pStyle w:val="Textodecomentrio"/>
-      </w:pPr>
-      <w:r>
-        <w:rPr>
-          <w:rStyle w:val="Refdecomentrio"/>
-        </w:rPr>
-        <w:annotationRef/>
-      </w:r>
-      <w:r>
-        <w:t>João, eu alterei os números de algumas imagens, figuras, dê uma olhada e veja se ficaram boas.</w:t>
-      </w:r>
-    </w:p>
-    <w:p>
-      <w:pPr>
-        <w:pStyle w:val="Textodecomentrio"/>
-      </w:pPr>
-    </w:p>
-    <w:p>
-      <w:pPr>
-        <w:pStyle w:val="Textodecomentrio"/>
-      </w:pPr>
-      <w:r>
-        <w:t xml:space="preserve">Dê uma olhada no geral por causa da formatação de parágrafo, tamanho dos títulos e subtítulos, negritos entre outros e compare com o </w:t>
-      </w:r>
-      <w:r>
-        <w:t>Modelo de Monografia de TCC - Rev.03</w:t>
-      </w:r>
-      <w:r>
-        <w:t xml:space="preserve"> que o Professor Pedro nos mandou.</w:t>
-      </w:r>
-    </w:p>
-    <w:p>
-      <w:pPr>
-        <w:pStyle w:val="Textodecomentrio"/>
-      </w:pPr>
-    </w:p>
-    <w:p>
-      <w:pPr>
-        <w:pStyle w:val="Textodecomentrio"/>
-      </w:pPr>
-      <w:r>
-        <w:t>Outra coisa...</w:t>
-      </w:r>
-    </w:p>
-    <w:p>
-      <w:pPr>
-        <w:pStyle w:val="Textodecomentrio"/>
-      </w:pPr>
-      <w:r>
-        <w:t>O que eu fiz, marquei com realce de texto cor amarela (textos, títulos, subtítulos, imagens e referências.</w:t>
-      </w:r>
-    </w:p>
-    <w:p>
-      <w:pPr>
-        <w:pStyle w:val="Textodecomentrio"/>
-      </w:pPr>
-    </w:p>
-    <w:p>
-      <w:pPr>
-        <w:pStyle w:val="Textodecomentrio"/>
-      </w:pPr>
-      <w:r>
-        <w:t xml:space="preserve">Valeu João e desculpe a demora. </w:t>
-      </w:r>
-    </w:p>
-  </w:comment>
-  <w:comment w:id="3" w:author="Pedro Ramires" w:date="2017-09-26T20:15:00Z" w:initials="PR">
-    <w:p>
-      <w:pPr>
-        <w:pStyle w:val="Textodecomentrio"/>
-      </w:pPr>
-      <w:r>
-        <w:rPr>
-          <w:rStyle w:val="Refdecomentrio"/>
-        </w:rPr>
-        <w:annotationRef/>
-      </w:r>
-      <w:r>
-        <w:t>e a macro? Depois de conseguir a micro como será a macro???</w:t>
-      </w:r>
-    </w:p>
-  </w:comment>
-</w:comments>
-</file>
-
-<file path=word/commentsExtended.xml><?xml version="1.0" encoding="utf-8"?>
-<w15:commentsEx xmlns:wpc="http://schemas.microsoft.com/office/word/2010/wordprocessingCanvas" xmlns:cx="http://schemas.microsoft.com/office/drawing/2014/chartex" xmlns:cx1="http://schemas.microsoft.com/office/drawing/2015/9/8/chartex" xmlns:cx2="http://schemas.microsoft.com/office/drawing/2015/10/21/chartex" xmlns:cx3="http://schemas.microsoft.com/office/drawing/2016/5/9/chartex" xmlns:cx4="http://schemas.microsoft.com/office/drawing/2016/5/10/chartex" xmlns:cx5="http://schemas.microsoft.com/office/drawing/2016/5/11/chartex" xmlns:cx6="http://schemas.microsoft.com/office/drawing/2016/5/12/chartex" xmlns:cx7="http://schemas.microsoft.com/office/drawing/2016/5/13/chartex" xmlns:cx8="http://schemas.microsoft.com/office/drawing/2016/5/14/chartex" xmlns:mc="http://schemas.openxmlformats.org/markup-compatibility/2006" xmlns:aink="http://schemas.microsoft.com/office/drawing/2016/ink" xmlns:am3d="http://schemas.microsoft.com/office/drawing/2017/model3d" xmlns:o="urn:schemas-microsoft-com:office:office" xmlns:r="http://schemas.openxmlformats.org/officeDocument/2006/relationships" xmlns:m="http://schemas.openxmlformats.org/officeDocument/2006/math" xmlns:v="urn:schemas-microsoft-com:vml" xmlns:wp14="http://schemas.microsoft.com/office/word/2010/wordprocessingDrawing" xmlns:wp="http://schemas.openxmlformats.org/drawingml/2006/wordprocessingDrawing" xmlns:w10="urn:schemas-microsoft-com:office:word" xmlns:w="http://schemas.openxmlformats.org/wordprocessingml/2006/main" xmlns:w14="http://schemas.microsoft.com/office/word/2010/wordml" xmlns:w15="http://schemas.microsoft.com/office/word/2012/wordml" xmlns:w16cid="http://schemas.microsoft.com/office/word/2016/wordml/cid" xmlns:w16se="http://schemas.microsoft.com/office/word/2015/wordml/symex" xmlns:wpg="http://schemas.microsoft.com/office/word/2010/wordprocessingGroup" xmlns:wpi="http://schemas.microsoft.com/office/word/2010/wordprocessingInk" xmlns:wne="http://schemas.microsoft.com/office/word/2006/wordml" xmlns:wps="http://schemas.microsoft.com/office/word/2010/wordprocessingShape" mc:Ignorable="w14 w15 w16se w16cid wp14">
-  <w15:commentEx w15:paraId="7BE247C0" w15:done="0"/>
-  <w15:commentEx w15:paraId="4667AA66" w15:done="0"/>
-  <w15:commentEx w15:paraId="3262CD94" w15:done="0"/>
-  <w15:commentEx w15:paraId="42ACE4CB" w15:done="0"/>
-</w15:commentsEx>
-</file>
-
-<file path=word/commentsIds.xml><?xml version="1.0" encoding="utf-8"?>
-<w16cid:commentsIds xmlns:wpc="http://schemas.microsoft.com/office/word/2010/wordprocessingCanvas" xmlns:cx="http://schemas.microsoft.com/office/drawing/2014/chartex" xmlns:cx1="http://schemas.microsoft.com/office/drawing/2015/9/8/chartex" xmlns:cx2="http://schemas.microsoft.com/office/drawing/2015/10/21/chartex" xmlns:cx3="http://schemas.microsoft.com/office/drawing/2016/5/9/chartex" xmlns:cx4="http://schemas.microsoft.com/office/drawing/2016/5/10/chartex" xmlns:cx5="http://schemas.microsoft.com/office/drawing/2016/5/11/chartex" xmlns:cx6="http://schemas.microsoft.com/office/drawing/2016/5/12/chartex" xmlns:cx7="http://schemas.microsoft.com/office/drawing/2016/5/13/chartex" xmlns:cx8="http://schemas.microsoft.com/office/drawing/2016/5/14/chartex" xmlns:mc="http://schemas.openxmlformats.org/markup-compatibility/2006" xmlns:aink="http://schemas.microsoft.com/office/drawing/2016/ink" xmlns:am3d="http://schemas.microsoft.com/office/drawing/2017/model3d" xmlns:o="urn:schemas-microsoft-com:office:office" xmlns:r="http://schemas.openxmlformats.org/officeDocument/2006/relationships" xmlns:m="http://schemas.openxmlformats.org/officeDocument/2006/math" xmlns:v="urn:schemas-microsoft-com:vml" xmlns:wp14="http://schemas.microsoft.com/office/word/2010/wordprocessingDrawing" xmlns:wp="http://schemas.openxmlformats.org/drawingml/2006/wordprocessingDrawing" xmlns:w10="urn:schemas-microsoft-com:office:word" xmlns:w="http://schemas.openxmlformats.org/wordprocessingml/2006/main" xmlns:w14="http://schemas.microsoft.com/office/word/2010/wordml" xmlns:w15="http://schemas.microsoft.com/office/word/2012/wordml" xmlns:w16cid="http://schemas.microsoft.com/office/word/2016/wordml/cid" xmlns:w16se="http://schemas.microsoft.com/office/word/2015/wordml/symex" xmlns:wpg="http://schemas.microsoft.com/office/word/2010/wordprocessingGroup" xmlns:wpi="http://schemas.microsoft.com/office/word/2010/wordprocessingInk" xmlns:wne="http://schemas.microsoft.com/office/word/2006/wordml" xmlns:wps="http://schemas.microsoft.com/office/word/2010/wordprocessingShape" mc:Ignorable="w14 w15 w16se w16cid wp14">
-  <w16cid:commentId w16cid:paraId="7BE247C0" w16cid:durableId="1DB16D21"/>
-  <w16cid:commentId w16cid:paraId="4667AA66" w16cid:durableId="1DAF041E"/>
-  <w16cid:commentId w16cid:paraId="3262CD94" w16cid:durableId="1DB18065"/>
-  <w16cid:commentId w16cid:paraId="42ACE4CB" w16cid:durableId="1DA467C5"/>
-</w16cid:commentsIds>
 </file>
 
 <file path=word/endnotes.xml><?xml version="1.0" encoding="utf-8"?>
@@ -15893,6 +15758,7 @@
         <w:docPartUnique/>
       </w:docPartObj>
     </w:sdtPr>
+    <w:sdtEndPr/>
     <w:sdtContent>
       <w:p>
         <w:pPr>
@@ -15912,7 +15778,7 @@
           <w:rPr>
             <w:noProof/>
           </w:rPr>
-          <w:t>49</w:t>
+          <w:t>42</w:t>
         </w:r>
         <w:r>
           <w:fldChar w:fldCharType="end"/>
@@ -16492,17 +16358,6 @@
     <w:abstractNumId w:val="3"/>
   </w:num>
 </w:numbering>
-</file>
-
-<file path=word/people.xml><?xml version="1.0" encoding="utf-8"?>
-<w15:people xmlns:wpc="http://schemas.microsoft.com/office/word/2010/wordprocessingCanvas" xmlns:cx="http://schemas.microsoft.com/office/drawing/2014/chartex" xmlns:cx1="http://schemas.microsoft.com/office/drawing/2015/9/8/chartex" xmlns:cx2="http://schemas.microsoft.com/office/drawing/2015/10/21/chartex" xmlns:cx3="http://schemas.microsoft.com/office/drawing/2016/5/9/chartex" xmlns:cx4="http://schemas.microsoft.com/office/drawing/2016/5/10/chartex" xmlns:cx5="http://schemas.microsoft.com/office/drawing/2016/5/11/chartex" xmlns:cx6="http://schemas.microsoft.com/office/drawing/2016/5/12/chartex" xmlns:cx7="http://schemas.microsoft.com/office/drawing/2016/5/13/chartex" xmlns:cx8="http://schemas.microsoft.com/office/drawing/2016/5/14/chartex" xmlns:mc="http://schemas.openxmlformats.org/markup-compatibility/2006" xmlns:aink="http://schemas.microsoft.com/office/drawing/2016/ink" xmlns:am3d="http://schemas.microsoft.com/office/drawing/2017/model3d" xmlns:o="urn:schemas-microsoft-com:office:office" xmlns:r="http://schemas.openxmlformats.org/officeDocument/2006/relationships" xmlns:m="http://schemas.openxmlformats.org/officeDocument/2006/math" xmlns:v="urn:schemas-microsoft-com:vml" xmlns:wp14="http://schemas.microsoft.com/office/word/2010/wordprocessingDrawing" xmlns:wp="http://schemas.openxmlformats.org/drawingml/2006/wordprocessingDrawing" xmlns:w10="urn:schemas-microsoft-com:office:word" xmlns:w="http://schemas.openxmlformats.org/wordprocessingml/2006/main" xmlns:w14="http://schemas.microsoft.com/office/word/2010/wordml" xmlns:w15="http://schemas.microsoft.com/office/word/2012/wordml" xmlns:w16cid="http://schemas.microsoft.com/office/word/2016/wordml/cid" xmlns:w16se="http://schemas.microsoft.com/office/word/2015/wordml/symex" xmlns:wpg="http://schemas.microsoft.com/office/word/2010/wordprocessingGroup" xmlns:wpi="http://schemas.microsoft.com/office/word/2010/wordprocessingInk" xmlns:wne="http://schemas.microsoft.com/office/word/2006/wordml" xmlns:wps="http://schemas.microsoft.com/office/word/2010/wordprocessingShape" mc:Ignorable="w14 w15 w16se w16cid wp14">
-  <w15:person w15:author="Luís Fernando">
-    <w15:presenceInfo w15:providerId="Windows Live" w15:userId="705324aefae8bbd4"/>
-  </w15:person>
-  <w15:person w15:author="Pedro Ramires">
-    <w15:presenceInfo w15:providerId="None" w15:userId="Pedro Ramires"/>
-  </w15:person>
-</w15:people>
 </file>
 
 <file path=word/styles.xml><?xml version="1.0" encoding="utf-8"?>
@@ -18230,7 +18085,7 @@
 </file>
 
 <file path=customXml/itemProps2.xml><?xml version="1.0" encoding="utf-8"?>
-<ds:datastoreItem xmlns:ds="http://schemas.openxmlformats.org/officeDocument/2006/customXml" ds:itemID="{F4B114C5-FF76-4A70-B073-9644B32856D3}">
+<ds:datastoreItem xmlns:ds="http://schemas.openxmlformats.org/officeDocument/2006/customXml" ds:itemID="{D4F36BF1-483B-4B48-AEF7-6A3DAF1A7AFF}">
   <ds:schemaRefs>
     <ds:schemaRef ds:uri="http://schemas.openxmlformats.org/officeDocument/2006/bibliography"/>
   </ds:schemaRefs>

</xml_diff>